<commit_message>
Print more and refactoring
</commit_message>
<xml_diff>
--- a/Записка курсовая.docx
+++ b/Записка курсовая.docx
@@ -4134,6 +4134,7 @@
       <w:r>
         <w:rPr>
           <w:rFonts w:cs="Times New Roman"/>
+          <w:noProof/>
           <w14:props3d w14:extrusionH="0" w14:contourW="184150" w14:prstMaterial="none"/>
         </w:rPr>
         <w:drawing>
@@ -4197,28 +4198,7 @@
           <w:rFonts w:cs="Times New Roman"/>
           <w14:props3d w14:extrusionH="0" w14:contourW="184150" w14:prstMaterial="none"/>
         </w:rPr>
-        <w:t xml:space="preserve">Рисунок </w:t>
-      </w:r>
-      <w:r>
-        <w:rPr>
-          <w:rFonts w:cs="Times New Roman"/>
-          <w14:props3d w14:extrusionH="0" w14:contourW="184150" w14:prstMaterial="none"/>
-        </w:rPr>
-        <w:t>1</w:t>
-      </w:r>
-      <w:r>
-        <w:rPr>
-          <w:rFonts w:cs="Times New Roman"/>
-          <w14:props3d w14:extrusionH="0" w14:contourW="184150" w14:prstMaterial="none"/>
-        </w:rPr>
-        <w:t xml:space="preserve">.1 – </w:t>
-      </w:r>
-      <w:r>
-        <w:rPr>
-          <w:rFonts w:cs="Times New Roman"/>
-          <w14:props3d w14:extrusionH="0" w14:contourW="184150" w14:prstMaterial="none"/>
-        </w:rPr>
-        <w:t>Классическая архитектура (архитектура фон Неймана)</w:t>
+        <w:t>Рисунок 1.1 – Классическая архитектура (архитектура фон Неймана)</w:t>
       </w:r>
     </w:p>
     <w:p>
@@ -10128,6 +10108,7 @@
         <w:ind w:left="709"/>
         <w:rPr>
           <w:rFonts w:eastAsia="Times New Roman" w:cs="Times New Roman"/>
+          <w:color w:val="FF0000"/>
           <w:szCs w:val="28"/>
         </w:rPr>
       </w:pPr>
@@ -10169,6 +10150,21 @@
         <w:t xml:space="preserve"> и обоснование выбора</w:t>
       </w:r>
       <w:bookmarkEnd w:id="7"/>
+      <w:r>
+        <w:rPr>
+          <w:rFonts w:eastAsia="Times New Roman" w:cs="Times New Roman"/>
+          <w:szCs w:val="28"/>
+        </w:rPr>
+        <w:t xml:space="preserve"> </w:t>
+      </w:r>
+      <w:r>
+        <w:rPr>
+          <w:rFonts w:eastAsia="Times New Roman" w:cs="Times New Roman"/>
+          <w:color w:val="FF0000"/>
+          <w:szCs w:val="28"/>
+        </w:rPr>
+        <w:t>(разбить на 2)</w:t>
+      </w:r>
     </w:p>
     <w:p/>
     <w:p>
@@ -12861,7 +12857,7 @@
           <w:rFonts w:eastAsia="Calibri" w:cs="Times New Roman"/>
           <w:b/>
           <w:bCs/>
-          <w:color w:val="auto"/>
+          <w:color w:val="FF0000"/>
           <w:szCs w:val="28"/>
           <w:lang w:bidi="ar-SA"/>
         </w:rPr>
@@ -12907,6 +12903,25 @@
       </w:r>
       <w:bookmarkEnd w:id="13"/>
       <w:bookmarkEnd w:id="14"/>
+      <w:r>
+        <w:rPr>
+          <w:rFonts w:cs="Times New Roman"/>
+          <w:b/>
+          <w:bCs/>
+          <w:szCs w:val="28"/>
+        </w:rPr>
+        <w:t xml:space="preserve"> </w:t>
+      </w:r>
+      <w:r>
+        <w:rPr>
+          <w:rFonts w:cs="Times New Roman"/>
+          <w:b/>
+          <w:bCs/>
+          <w:color w:val="FF0000"/>
+          <w:szCs w:val="28"/>
+        </w:rPr>
+        <w:t>(разбить на 2)</w:t>
+      </w:r>
     </w:p>
     <w:p/>
     <w:p>
@@ -17331,23 +17346,108 @@
         </w:rPr>
         <w:t>6 Интерактивность и обратная связь. Пользователь взаимодействует с программой через консольный интерфейс, вводя данные и получая результаты. В случае вырожденной матрицы, программа сообщает об этом и предостерегает пользователя от решения невозможной системы линейных уравнений.</w:t>
       </w:r>
-    </w:p>
-    <w:p>
-      <w:pPr>
+      <w:r>
         <w:rPr>
           <w:lang w:eastAsia="en-US" w:bidi="ar-SA"/>
         </w:rPr>
-      </w:pPr>
+        <w:t xml:space="preserve"> </w:t>
+      </w:r>
       <w:r>
         <w:rPr>
           <w:lang w:eastAsia="en-US" w:bidi="ar-SA"/>
         </w:rPr>
-        <w:t>7 </w:t>
+        <w:t xml:space="preserve">При проверках же (проверка того, что полученная матрица </w:t>
+      </w:r>
+      <w:r>
+        <w:rPr>
+          <w:lang w:val="en-US" w:eastAsia="en-US" w:bidi="ar-SA"/>
+        </w:rPr>
+        <w:t>L</w:t>
       </w:r>
       <w:r>
         <w:rPr>
           <w:lang w:eastAsia="en-US" w:bidi="ar-SA"/>
         </w:rPr>
+        <w:t>*</w:t>
+      </w:r>
+      <w:r>
+        <w:rPr>
+          <w:lang w:val="en-US" w:eastAsia="en-US" w:bidi="ar-SA"/>
+        </w:rPr>
+        <w:t>U</w:t>
+      </w:r>
+      <w:r>
+        <w:rPr>
+          <w:lang w:eastAsia="en-US" w:bidi="ar-SA"/>
+        </w:rPr>
+        <w:t xml:space="preserve"> </w:t>
+      </w:r>
+      <w:r>
+        <w:rPr>
+          <w:lang w:eastAsia="en-US" w:bidi="ar-SA"/>
+        </w:rPr>
+        <w:t xml:space="preserve">равна матрице </w:t>
+      </w:r>
+      <w:r>
+        <w:rPr>
+          <w:lang w:val="en-US" w:eastAsia="en-US" w:bidi="ar-SA"/>
+        </w:rPr>
+        <w:t>A</w:t>
+      </w:r>
+      <w:r>
+        <w:rPr>
+          <w:lang w:eastAsia="en-US" w:bidi="ar-SA"/>
+        </w:rPr>
+        <w:t>)</w:t>
+      </w:r>
+      <w:r>
+        <w:rPr>
+          <w:lang w:eastAsia="en-US" w:bidi="ar-SA"/>
+        </w:rPr>
+        <w:t xml:space="preserve"> пользователь получает информацию об их результатах.</w:t>
+      </w:r>
+    </w:p>
+    <w:p>
+      <w:pPr>
+        <w:rPr>
+          <w:lang w:eastAsia="en-US" w:bidi="ar-SA"/>
+        </w:rPr>
+      </w:pPr>
+      <w:r>
+        <w:rPr>
+          <w:lang w:eastAsia="en-US" w:bidi="ar-SA"/>
+        </w:rPr>
+        <w:t xml:space="preserve">7 Обработка ошибок. Программа не позволяет пользователю ввести некорректные значения (например, отрицательный или нулевой размер матрицы, </w:t>
+      </w:r>
+      <w:r>
+        <w:rPr>
+          <w:lang w:eastAsia="en-US" w:bidi="ar-SA"/>
+        </w:rPr>
+        <w:t>введение строк вместо ожидаемых числовых данных).</w:t>
+      </w:r>
+    </w:p>
+    <w:p>
+      <w:pPr>
+        <w:rPr>
+          <w:lang w:eastAsia="en-US" w:bidi="ar-SA"/>
+        </w:rPr>
+      </w:pPr>
+      <w:r>
+        <w:rPr>
+          <w:lang w:eastAsia="en-US" w:bidi="ar-SA"/>
+        </w:rPr>
+        <w:t>8</w:t>
+      </w:r>
+      <w:r>
+        <w:rPr>
+          <w:lang w:eastAsia="en-US" w:bidi="ar-SA"/>
+        </w:rPr>
+        <w:t> </w:t>
+      </w:r>
+      <w:r>
+        <w:rPr>
+          <w:lang w:eastAsia="en-US" w:bidi="ar-SA"/>
+        </w:rPr>
         <w:t>Гибкость в выборе размера матрицы</w:t>
       </w:r>
       <w:r>
@@ -17373,12 +17473,18 @@
         <w:rPr>
           <w:lang w:eastAsia="en-US" w:bidi="ar-SA"/>
         </w:rPr>
-        <w:t>8 </w:t>
+        <w:t>9</w:t>
       </w:r>
       <w:r>
         <w:rPr>
           <w:lang w:eastAsia="en-US" w:bidi="ar-SA"/>
         </w:rPr>
+        <w:t> </w:t>
+      </w:r>
+      <w:r>
+        <w:rPr>
+          <w:lang w:eastAsia="en-US" w:bidi="ar-SA"/>
+        </w:rPr>
         <w:t>Простота использования</w:t>
       </w:r>
       <w:r>
@@ -17404,12 +17510,36 @@
         <w:rPr>
           <w:lang w:eastAsia="en-US" w:bidi="ar-SA"/>
         </w:rPr>
-        <w:t>Такое проектирование обеспечит создание гибкой, производительной</w:t>
+        <w:t>В результате была получена</w:t>
       </w:r>
       <w:r>
         <w:rPr>
           <w:lang w:eastAsia="en-US" w:bidi="ar-SA"/>
         </w:rPr>
+        <w:t xml:space="preserve"> гибк</w:t>
+      </w:r>
+      <w:r>
+        <w:rPr>
+          <w:lang w:eastAsia="en-US" w:bidi="ar-SA"/>
+        </w:rPr>
+        <w:t>ая</w:t>
+      </w:r>
+      <w:r>
+        <w:rPr>
+          <w:lang w:eastAsia="en-US" w:bidi="ar-SA"/>
+        </w:rPr>
+        <w:t>, производительн</w:t>
+      </w:r>
+      <w:r>
+        <w:rPr>
+          <w:lang w:eastAsia="en-US" w:bidi="ar-SA"/>
+        </w:rPr>
+        <w:t>ая</w:t>
+      </w:r>
+      <w:r>
+        <w:rPr>
+          <w:lang w:eastAsia="en-US" w:bidi="ar-SA"/>
+        </w:rPr>
         <w:t>,</w:t>
       </w:r>
       <w:r>
@@ -17428,26 +17558,68 @@
         <w:rPr>
           <w:lang w:eastAsia="en-US" w:bidi="ar-SA"/>
         </w:rPr>
-        <w:t>нтуитивно понятной и удобной для работы</w:t>
+        <w:t>нтуитивно понятн</w:t>
       </w:r>
       <w:r>
         <w:rPr>
           <w:lang w:eastAsia="en-US" w:bidi="ar-SA"/>
         </w:rPr>
-        <w:t xml:space="preserve"> программы</w:t>
+        <w:t>ая</w:t>
       </w:r>
       <w:r>
         <w:rPr>
           <w:lang w:eastAsia="en-US" w:bidi="ar-SA"/>
         </w:rPr>
-        <w:t xml:space="preserve">, способной эффективно использовать ресурсы </w:t>
-      </w:r>
-      <w:r>
-        <w:rPr>
-          <w:i/>
-          <w:iCs/>
+        <w:t xml:space="preserve"> и удобн</w:t>
+      </w:r>
+      <w:r>
+        <w:rPr>
           <w:lang w:eastAsia="en-US" w:bidi="ar-SA"/>
         </w:rPr>
+        <w:t>ая</w:t>
+      </w:r>
+      <w:r>
+        <w:rPr>
+          <w:lang w:eastAsia="en-US" w:bidi="ar-SA"/>
+        </w:rPr>
+        <w:t xml:space="preserve"> для работы</w:t>
+      </w:r>
+      <w:r>
+        <w:rPr>
+          <w:lang w:eastAsia="en-US" w:bidi="ar-SA"/>
+        </w:rPr>
+        <w:t xml:space="preserve"> программ</w:t>
+      </w:r>
+      <w:r>
+        <w:rPr>
+          <w:lang w:eastAsia="en-US" w:bidi="ar-SA"/>
+        </w:rPr>
+        <w:t>а</w:t>
+      </w:r>
+      <w:r>
+        <w:rPr>
+          <w:lang w:eastAsia="en-US" w:bidi="ar-SA"/>
+        </w:rPr>
+        <w:t>, способн</w:t>
+      </w:r>
+      <w:r>
+        <w:rPr>
+          <w:lang w:eastAsia="en-US" w:bidi="ar-SA"/>
+        </w:rPr>
+        <w:t>ая</w:t>
+      </w:r>
+      <w:r>
+        <w:rPr>
+          <w:lang w:eastAsia="en-US" w:bidi="ar-SA"/>
+        </w:rPr>
+        <w:t xml:space="preserve"> эффективно использовать ресурсы </w:t>
+      </w:r>
+      <w:r>
+        <w:rPr>
+          <w:i/>
+          <w:iCs/>
+          <w:lang w:eastAsia="en-US" w:bidi="ar-SA"/>
+        </w:rPr>
         <w:t>CPU</w:t>
       </w:r>
       <w:r>
@@ -17520,13 +17692,6 @@
         </w:rPr>
         <w:t>.</w:t>
       </w:r>
-    </w:p>
-    <w:p>
-      <w:pPr>
-        <w:rPr>
-          <w:lang w:eastAsia="en-US" w:bidi="ar-SA"/>
-        </w:rPr>
-      </w:pPr>
     </w:p>
     <w:p>
       <w:pPr>
@@ -17551,6 +17716,7 @@
           <w:bCs/>
           <w:szCs w:val="28"/>
         </w:rPr>
+        <w:lastRenderedPageBreak/>
         <w:t>4.</w:t>
       </w:r>
       <w:r>
@@ -17593,15 +17759,7 @@
           <w:rFonts w:cs="Times New Roman"/>
           <w14:props3d w14:extrusionH="0" w14:contourW="184150" w14:prstMaterial="none"/>
         </w:rPr>
-        <w:t xml:space="preserve">Программа представляет собой интегрированное решение для </w:t>
-      </w:r>
-      <w:r>
-        <w:rPr>
-          <w:rFonts w:cs="Times New Roman"/>
-          <w14:props3d w14:extrusionH="0" w14:contourW="184150" w14:prstMaterial="none"/>
-        </w:rPr>
-        <w:lastRenderedPageBreak/>
-        <w:t xml:space="preserve">выполнения численных вычислений, сфокусированное на решении систем линейных уравнений (СЛАУ) через </w:t>
+        <w:t xml:space="preserve">Программа представляет собой интегрированное решение для выполнения численных вычислений, сфокусированное на решении систем линейных уравнений (СЛАУ) через </w:t>
       </w:r>
       <w:r>
         <w:rPr>
@@ -18074,7 +18232,15 @@
           <w:rFonts w:cs="Times New Roman"/>
           <w14:props3d w14:extrusionH="0" w14:contourW="184150" w14:prstMaterial="none"/>
         </w:rPr>
-        <w:t xml:space="preserve"> и ускорить процесс разложения матрицы. Решение системы линейных уравнений с использованием </w:t>
+        <w:t xml:space="preserve"> и ускорить процесс разложения матрицы. Решение </w:t>
+      </w:r>
+      <w:r>
+        <w:rPr>
+          <w:rFonts w:cs="Times New Roman"/>
+          <w14:props3d w14:extrusionH="0" w14:contourW="184150" w14:prstMaterial="none"/>
+        </w:rPr>
+        <w:lastRenderedPageBreak/>
+        <w:t xml:space="preserve">системы линейных уравнений с использованием </w:t>
       </w:r>
       <w:r>
         <w:rPr>
@@ -18120,7 +18286,6 @@
           <w:rFonts w:cs="Times New Roman"/>
           <w14:props3d w14:extrusionH="0" w14:contourW="184150" w14:prstMaterial="none"/>
         </w:rPr>
-        <w:lastRenderedPageBreak/>
         <w:t>3 </w:t>
       </w:r>
       <w:r>
@@ -18647,6 +18812,7 @@
           <w:rFonts w:cs="Times New Roman"/>
           <w14:props3d w14:extrusionH="0" w14:contourW="184150" w14:prstMaterial="none"/>
         </w:rPr>
+        <w:lastRenderedPageBreak/>
         <w:t xml:space="preserve">Рисунок 4.6 – Замеры времени выполнения </w:t>
       </w:r>
       <w:r>
@@ -18713,7 +18879,6 @@
           <w:rFonts w:cs="Times New Roman"/>
           <w14:props3d w14:extrusionH="0" w14:contourW="184150" w14:prstMaterial="none"/>
         </w:rPr>
-        <w:lastRenderedPageBreak/>
         <w:t>5 </w:t>
       </w:r>
       <w:r>
@@ -21541,7 +21706,13 @@
       <w:bookmarkStart w:id="31" w:name="_Toc152329625"/>
       <w:r>
         <w:lastRenderedPageBreak/>
-        <w:t>СПИСОК ИСПОЛЬЗУЕМЫХ ИСТОЧНИКОВ</w:t>
+        <w:t>СПИСОК ИСПОЛЬЗ</w:t>
+      </w:r>
+      <w:r>
+        <w:t>ованн</w:t>
+      </w:r>
+      <w:r>
+        <w:t>ЫХ ИСТОЧНИКОВ</w:t>
       </w:r>
       <w:bookmarkEnd w:id="30"/>
       <w:bookmarkEnd w:id="31"/>
@@ -21594,13 +21765,7 @@
         <w:t xml:space="preserve">Архитектура вычислительных систем [Электронный ресурс]: учебное пособие – Эл. изд. - Электрон. текстовые дан. (1 файл pdf: 77 с.). – Грейбо С.В., Новосёлова Т.Е., Пронькин Н.Н., Семёнычева И.Ф. 2019. – Режим доступа: </w:t>
       </w:r>
       <w:r>
-        <w:t>http://scipro.ru/con</w:t>
-      </w:r>
-      <w:r>
-        <w:t>f</w:t>
-      </w:r>
-      <w:r>
-        <w:t>/computerarchitecture.pdf</w:t>
+        <w:t>http://scipro.ru/conf/computerarchitecture.pdf</w:t>
       </w:r>
       <w:r>
         <w:rPr>
@@ -21900,7 +22065,6 @@
     </w:p>
     <w:p>
       <w:pPr>
-        <w:spacing w:line="23" w:lineRule="atLeast"/>
         <w:rPr>
           <w:rFonts w:cs="Times New Roman"/>
         </w:rPr>
@@ -21992,7 +22156,19 @@
         <w:rPr>
           <w:rFonts w:cs="Times New Roman"/>
         </w:rPr>
-        <w:t>.</w:t>
+        <w:t xml:space="preserve"> </w:t>
+      </w:r>
+      <w:r>
+        <w:rPr>
+          <w:rFonts w:cs="Times New Roman"/>
+        </w:rPr>
+        <w:t>rabotaet</w:t>
+      </w:r>
+      <w:r>
+        <w:rPr>
+          <w:rFonts w:cs="Times New Roman"/>
+        </w:rPr>
+        <w:t xml:space="preserve"> – Дата доступа 28.09.2023</w:t>
       </w:r>
     </w:p>
     <w:p>
@@ -22081,19 +22257,7 @@
         <w:rPr>
           <w:rFonts w:cs="Times New Roman"/>
         </w:rPr>
-        <w:t xml:space="preserve"> </w:t>
-      </w:r>
-      <w:r>
-        <w:rPr>
-          <w:rFonts w:cs="Times New Roman"/>
-        </w:rPr>
-        <w:t xml:space="preserve">– </w:t>
-      </w:r>
-      <w:r>
-        <w:rPr>
-          <w:rFonts w:cs="Times New Roman"/>
-        </w:rPr>
-        <w:t>Дата доступа</w:t>
+        <w:t xml:space="preserve"> – Дата доступа</w:t>
       </w:r>
       <w:r>
         <w:rPr>
@@ -22401,13 +22565,7 @@
         <w:rPr>
           <w:rFonts w:cs="Times New Roman"/>
         </w:rPr>
-        <w:t xml:space="preserve">– </w:t>
-      </w:r>
-      <w:r>
-        <w:rPr>
-          <w:rFonts w:cs="Times New Roman"/>
-        </w:rPr>
-        <w:t>Дата доступа 28.09.2023</w:t>
+        <w:t>– Дата доступа 28.09.2023</w:t>
       </w:r>
     </w:p>
     <w:p>
@@ -22597,19 +22755,7 @@
         <w:rPr>
           <w:rFonts w:cs="Times New Roman"/>
         </w:rPr>
-        <w:t xml:space="preserve"> – Дата доступа 0</w:t>
-      </w:r>
-      <w:r>
-        <w:rPr>
-          <w:rFonts w:cs="Times New Roman"/>
-        </w:rPr>
-        <w:t>5</w:t>
-      </w:r>
-      <w:r>
-        <w:rPr>
-          <w:rFonts w:cs="Times New Roman"/>
-        </w:rPr>
-        <w:t>.10.2023</w:t>
+        <w:t xml:space="preserve"> – Дата доступа 05.10.2023</w:t>
       </w:r>
     </w:p>
     <w:p>
@@ -22837,6 +22983,105 @@
           <w:rFonts w:cs="Times New Roman"/>
         </w:rPr>
       </w:pPr>
+      <w:r>
+        <w:rPr>
+          <w:rFonts w:cs="Times New Roman"/>
+        </w:rPr>
+        <w:lastRenderedPageBreak/>
+        <w:t>[</w:t>
+      </w:r>
+      <w:r>
+        <w:rPr>
+          <w:rFonts w:cs="Times New Roman"/>
+        </w:rPr>
+        <w:t>1</w:t>
+      </w:r>
+      <w:r>
+        <w:rPr>
+          <w:rFonts w:cs="Times New Roman"/>
+        </w:rPr>
+        <w:t>4</w:t>
+      </w:r>
+      <w:r>
+        <w:rPr>
+          <w:rFonts w:cs="Times New Roman"/>
+        </w:rPr>
+        <w:t>]</w:t>
+      </w:r>
+      <w:r>
+        <w:rPr>
+          <w:rFonts w:cs="Times New Roman"/>
+        </w:rPr>
+        <w:t> </w:t>
+      </w:r>
+      <w:r>
+        <w:rPr>
+          <w:rFonts w:cs="Times New Roman"/>
+          <w:lang w:val="en-US"/>
+        </w:rPr>
+        <w:t>Microsoft</w:t>
+      </w:r>
+      <w:r>
+        <w:rPr>
+          <w:rFonts w:cs="Times New Roman"/>
+        </w:rPr>
+        <w:t xml:space="preserve"> </w:t>
+      </w:r>
+      <w:r>
+        <w:rPr>
+          <w:rFonts w:cs="Times New Roman"/>
+          <w:lang w:val="en-US"/>
+        </w:rPr>
+        <w:t>Learn</w:t>
+      </w:r>
+      <w:r>
+        <w:rPr>
+          <w:rFonts w:cs="Times New Roman"/>
+        </w:rPr>
+        <w:t xml:space="preserve"> [</w:t>
+      </w:r>
+      <w:r>
+        <w:rPr>
+          <w:rFonts w:cs="Times New Roman"/>
+        </w:rPr>
+        <w:t>Электронный ресурс</w:t>
+      </w:r>
+      <w:r>
+        <w:rPr>
+          <w:rFonts w:cs="Times New Roman"/>
+        </w:rPr>
+        <w:t xml:space="preserve">]. </w:t>
+      </w:r>
+      <w:r>
+        <w:rPr>
+          <w:rFonts w:cs="Times New Roman"/>
+        </w:rPr>
+        <w:t>–</w:t>
+      </w:r>
+      <w:r>
+        <w:rPr>
+          <w:rFonts w:cs="Times New Roman"/>
+        </w:rPr>
+        <w:t xml:space="preserve"> </w:t>
+      </w:r>
+      <w:r>
+        <w:rPr>
+          <w:rFonts w:cs="Times New Roman"/>
+        </w:rPr>
+        <w:t xml:space="preserve">Режим доступа: </w:t>
+      </w:r>
+      <w:r>
+        <w:rPr>
+          <w:rFonts w:cs="Times New Roman"/>
+        </w:rPr>
+        <w:t>https://learn.microsoft.com/ru-ru/visualstudio/get-started/visual-studio-ide?view=vs-2022</w:t>
+      </w:r>
+      <w:r>
+        <w:rPr>
+          <w:rFonts w:cs="Times New Roman"/>
+        </w:rPr>
+        <w:t xml:space="preserve"> – Дата доступа 05.10.2023</w:t>
+      </w:r>
     </w:p>
     <w:p>
       <w:pPr>
@@ -22862,7 +23107,7 @@
         <w:rPr>
           <w:rFonts w:cs="Times New Roman"/>
         </w:rPr>
-        <w:t>4</w:t>
+        <w:t>5</w:t>
       </w:r>
       <w:r>
         <w:rPr>
@@ -22881,7 +23126,7 @@
           <w:rFonts w:cs="Times New Roman"/>
           <w:lang w:val="en-US"/>
         </w:rPr>
-        <w:t>Microsoft</w:t>
+        <w:t>Web</w:t>
       </w:r>
       <w:r>
         <w:rPr>
@@ -22894,7 +23139,39 @@
           <w:rFonts w:cs="Times New Roman"/>
           <w:lang w:val="en-US"/>
         </w:rPr>
-        <w:t>Learn</w:t>
+        <w:t>proger</w:t>
+      </w:r>
+      <w:r>
+        <w:rPr>
+          <w:rFonts w:cs="Times New Roman"/>
+        </w:rPr>
+        <w:t xml:space="preserve"> </w:t>
+      </w:r>
+      <w:r>
+        <w:rPr>
+          <w:rFonts w:cs="Times New Roman"/>
+          <w:lang w:val="en-US"/>
+        </w:rPr>
+        <w:t>C</w:t>
+      </w:r>
+      <w:r>
+        <w:rPr>
+          <w:rFonts w:cs="Times New Roman"/>
+        </w:rPr>
+        <w:t>/</w:t>
+      </w:r>
+      <w:r>
+        <w:rPr>
+          <w:rFonts w:cs="Times New Roman"/>
+          <w:lang w:val="en-US"/>
+        </w:rPr>
+        <w:t>C</w:t>
+      </w:r>
+      <w:r>
+        <w:rPr>
+          <w:rFonts w:cs="Times New Roman"/>
+        </w:rPr>
+        <w:t>++</w:t>
       </w:r>
       <w:r>
         <w:rPr>
@@ -22936,7 +23213,7 @@
         <w:rPr>
           <w:rFonts w:cs="Times New Roman"/>
         </w:rPr>
-        <w:t>https://learn.microsoft.com/ru-ru/visualstudio/get-started/visual-studio-ide?view=vs-2022</w:t>
+        <w:t>http://web.spt42.ru/index.php/chto-takoe-c-plus-plus</w:t>
       </w:r>
       <w:r>
         <w:rPr>
@@ -22969,7 +23246,7 @@
         <w:rPr>
           <w:rFonts w:cs="Times New Roman"/>
         </w:rPr>
-        <w:t>5</w:t>
+        <w:t>6</w:t>
       </w:r>
       <w:r>
         <w:rPr>
@@ -22981,14 +23258,245 @@
         <w:rPr>
           <w:rFonts w:cs="Times New Roman"/>
         </w:rPr>
+        <w:t> Преимущества распределенных вычислений</w:t>
+      </w:r>
+      <w:r>
+        <w:rPr>
+          <w:rFonts w:cs="Times New Roman"/>
+        </w:rPr>
+        <w:t xml:space="preserve"> [</w:t>
+      </w:r>
+      <w:r>
+        <w:rPr>
+          <w:rFonts w:cs="Times New Roman"/>
+        </w:rPr>
+        <w:t>Электронный ресурс</w:t>
+      </w:r>
+      <w:r>
+        <w:rPr>
+          <w:rFonts w:cs="Times New Roman"/>
+        </w:rPr>
+        <w:t xml:space="preserve">]. </w:t>
+      </w:r>
+      <w:r>
+        <w:rPr>
+          <w:rFonts w:cs="Times New Roman"/>
+        </w:rPr>
+        <w:t>–</w:t>
+      </w:r>
+      <w:r>
+        <w:rPr>
+          <w:rFonts w:cs="Times New Roman"/>
+        </w:rPr>
+        <w:t xml:space="preserve"> </w:t>
+      </w:r>
+      <w:r>
+        <w:rPr>
+          <w:rFonts w:cs="Times New Roman"/>
+        </w:rPr>
+        <w:t xml:space="preserve">Режим доступа: </w:t>
+      </w:r>
+      <w:r>
+        <w:rPr>
+          <w:rFonts w:cs="Times New Roman"/>
+        </w:rPr>
+        <w:t>https://aws.amazon.com/ru/what-is/distributed-computing/</w:t>
+      </w:r>
+      <w:r>
+        <w:rPr>
+          <w:rFonts w:cs="Times New Roman"/>
+        </w:rPr>
+        <w:t xml:space="preserve"> – Дата доступа 15.10.2023</w:t>
+      </w:r>
+    </w:p>
+    <w:p>
+      <w:pPr>
+        <w:spacing w:line="23" w:lineRule="atLeast"/>
+        <w:rPr>
+          <w:color w:val="auto"/>
+          <w:lang w:bidi="ar-SA"/>
+        </w:rPr>
+      </w:pPr>
+      <w:r>
+        <w:rPr>
+          <w:color w:val="auto"/>
+          <w:lang w:bidi="ar-SA"/>
+        </w:rPr>
+        <w:t>[</w:t>
+      </w:r>
+      <w:r>
+        <w:rPr>
+          <w:color w:val="auto"/>
+          <w:lang w:bidi="ar-SA"/>
+        </w:rPr>
+        <w:t>1</w:t>
+      </w:r>
+      <w:r>
+        <w:rPr>
+          <w:color w:val="auto"/>
+          <w:lang w:bidi="ar-SA"/>
+        </w:rPr>
+        <w:t>7</w:t>
+      </w:r>
+      <w:r>
+        <w:rPr>
+          <w:color w:val="auto"/>
+          <w:lang w:bidi="ar-SA"/>
+        </w:rPr>
+        <w:t>]</w:t>
+      </w:r>
+      <w:r>
+        <w:rPr>
+          <w:color w:val="auto"/>
+          <w:lang w:val="en-US" w:bidi="ar-SA"/>
+        </w:rPr>
         <w:t> </w:t>
       </w:r>
       <w:r>
         <w:rPr>
           <w:rFonts w:cs="Times New Roman"/>
+        </w:rPr>
+        <w:t>Многозадачность и многопоточность. Основные понятия</w:t>
+      </w:r>
+      <w:r>
+        <w:rPr>
+          <w:rFonts w:cs="Times New Roman"/>
+        </w:rPr>
+        <w:t xml:space="preserve"> [Электронный ресурс]</w:t>
+      </w:r>
+      <w:r>
+        <w:rPr>
+          <w:rFonts w:cs="Times New Roman"/>
+        </w:rPr>
+        <w:t xml:space="preserve">. </w:t>
+      </w:r>
+      <w:r>
+        <w:rPr>
+          <w:rFonts w:cs="Times New Roman"/>
+        </w:rPr>
+        <w:t xml:space="preserve">– Режим доступа: </w:t>
+      </w:r>
+      <w:r>
+        <w:t>https://radioprog.ru/post/1402</w:t>
+      </w:r>
+      <w:r>
+        <w:rPr>
+          <w:rFonts w:cs="Times New Roman"/>
+        </w:rPr>
+        <w:t xml:space="preserve"> – Дата доступа 15.10.2023</w:t>
+      </w:r>
+    </w:p>
+    <w:p>
+      <w:pPr>
+        <w:spacing w:line="23" w:lineRule="atLeast"/>
+        <w:rPr>
+          <w:color w:val="auto"/>
+          <w:lang w:bidi="ar-SA"/>
+        </w:rPr>
+      </w:pPr>
+      <w:r>
+        <w:rPr>
+          <w:color w:val="auto"/>
+          <w:lang w:bidi="ar-SA"/>
+        </w:rPr>
+        <w:t>[</w:t>
+      </w:r>
+      <w:r>
+        <w:rPr>
+          <w:color w:val="auto"/>
+          <w:lang w:bidi="ar-SA"/>
+        </w:rPr>
+        <w:t>1</w:t>
+      </w:r>
+      <w:r>
+        <w:rPr>
+          <w:color w:val="auto"/>
+          <w:lang w:bidi="ar-SA"/>
+        </w:rPr>
+        <w:t>8</w:t>
+      </w:r>
+      <w:r>
+        <w:rPr>
+          <w:color w:val="auto"/>
+          <w:lang w:bidi="ar-SA"/>
+        </w:rPr>
+        <w:t>]</w:t>
+      </w:r>
+      <w:r>
+        <w:rPr>
+          <w:color w:val="auto"/>
+          <w:lang w:val="en-US" w:bidi="ar-SA"/>
+        </w:rPr>
+        <w:t> </w:t>
+      </w:r>
+      <w:r>
+        <w:rPr>
+          <w:rFonts w:cs="Times New Roman"/>
           <w:lang w:val="en-US"/>
         </w:rPr>
-        <w:t>Web</w:t>
+        <w:t>OpenCL</w:t>
+      </w:r>
+      <w:r>
+        <w:rPr>
+          <w:rFonts w:cs="Times New Roman"/>
+        </w:rPr>
+        <w:t xml:space="preserve">. Открытый язык для параллельных программ [Электронный ресурс]: учебное пособие – Эл. изд. - Электрон. текстовые дан. (1 файл pdf: 88 с.). – Антонюк В.А. 2017. – Режим доступа: </w:t>
+      </w:r>
+      <w:r>
+        <w:t>https://cmp.phys.msu.ru/sites/default/files/OpenCL.pdf</w:t>
+      </w:r>
+      <w:r>
+        <w:rPr>
+          <w:rFonts w:cs="Times New Roman"/>
+        </w:rPr>
+        <w:t xml:space="preserve"> – Дата доступа 15.10.2023</w:t>
+      </w:r>
+    </w:p>
+    <w:p>
+      <w:pPr>
+        <w:spacing w:line="23" w:lineRule="atLeast"/>
+      </w:pPr>
+      <w:r>
+        <w:rPr>
+          <w:color w:val="auto"/>
+          <w:lang w:bidi="ar-SA"/>
+        </w:rPr>
+        <w:t>[</w:t>
+      </w:r>
+      <w:r>
+        <w:rPr>
+          <w:color w:val="auto"/>
+          <w:lang w:bidi="ar-SA"/>
+        </w:rPr>
+        <w:t>1</w:t>
+      </w:r>
+      <w:r>
+        <w:rPr>
+          <w:color w:val="auto"/>
+          <w:lang w:bidi="ar-SA"/>
+        </w:rPr>
+        <w:t>9</w:t>
+      </w:r>
+      <w:r>
+        <w:rPr>
+          <w:color w:val="auto"/>
+          <w:lang w:bidi="ar-SA"/>
+        </w:rPr>
+        <w:t>]</w:t>
+      </w:r>
+      <w:r>
+        <w:rPr>
+          <w:color w:val="auto"/>
+          <w:lang w:val="en-US" w:bidi="ar-SA"/>
+        </w:rPr>
+        <w:t> </w:t>
+      </w:r>
+      <w:r>
+        <w:rPr>
+          <w:rFonts w:cs="Times New Roman"/>
+          <w:lang w:val="en-US"/>
+        </w:rPr>
+        <w:t>Introduction</w:t>
       </w:r>
       <w:r>
         <w:rPr>
@@ -23001,7 +23509,7 @@
           <w:rFonts w:cs="Times New Roman"/>
           <w:lang w:val="en-US"/>
         </w:rPr>
-        <w:t>proger</w:t>
+        <w:t>of</w:t>
       </w:r>
       <w:r>
         <w:rPr>
@@ -23014,388 +23522,6 @@
           <w:rFonts w:cs="Times New Roman"/>
           <w:lang w:val="en-US"/>
         </w:rPr>
-        <w:t>C</w:t>
-      </w:r>
-      <w:r>
-        <w:rPr>
-          <w:rFonts w:cs="Times New Roman"/>
-        </w:rPr>
-        <w:t>/</w:t>
-      </w:r>
-      <w:r>
-        <w:rPr>
-          <w:rFonts w:cs="Times New Roman"/>
-          <w:lang w:val="en-US"/>
-        </w:rPr>
-        <w:t>C</w:t>
-      </w:r>
-      <w:r>
-        <w:rPr>
-          <w:rFonts w:cs="Times New Roman"/>
-        </w:rPr>
-        <w:t>++</w:t>
-      </w:r>
-      <w:r>
-        <w:rPr>
-          <w:rFonts w:cs="Times New Roman"/>
-        </w:rPr>
-        <w:t xml:space="preserve"> [</w:t>
-      </w:r>
-      <w:r>
-        <w:rPr>
-          <w:rFonts w:cs="Times New Roman"/>
-        </w:rPr>
-        <w:t>Электронный ресурс</w:t>
-      </w:r>
-      <w:r>
-        <w:rPr>
-          <w:rFonts w:cs="Times New Roman"/>
-        </w:rPr>
-        <w:t xml:space="preserve">]. </w:t>
-      </w:r>
-      <w:r>
-        <w:rPr>
-          <w:rFonts w:cs="Times New Roman"/>
-        </w:rPr>
-        <w:t>–</w:t>
-      </w:r>
-      <w:r>
-        <w:rPr>
-          <w:rFonts w:cs="Times New Roman"/>
-        </w:rPr>
-        <w:t xml:space="preserve"> </w:t>
-      </w:r>
-      <w:r>
-        <w:rPr>
-          <w:rFonts w:cs="Times New Roman"/>
-        </w:rPr>
-        <w:t xml:space="preserve">Режим доступа: </w:t>
-      </w:r>
-      <w:r>
-        <w:rPr>
-          <w:rFonts w:cs="Times New Roman"/>
-        </w:rPr>
-        <w:t>http://web.spt42.ru/index.php/chto-takoe-c-plus-plus</w:t>
-      </w:r>
-      <w:r>
-        <w:rPr>
-          <w:rFonts w:cs="Times New Roman"/>
-        </w:rPr>
-        <w:t xml:space="preserve"> – Дата доступа 05.10.2023</w:t>
-      </w:r>
-    </w:p>
-    <w:p>
-      <w:pPr>
-        <w:spacing w:line="23" w:lineRule="atLeast"/>
-        <w:jc w:val="left"/>
-        <w:rPr>
-          <w:rFonts w:cs="Times New Roman"/>
-        </w:rPr>
-      </w:pPr>
-      <w:r>
-        <w:rPr>
-          <w:rFonts w:cs="Times New Roman"/>
-        </w:rPr>
-        <w:t>[</w:t>
-      </w:r>
-      <w:r>
-        <w:rPr>
-          <w:rFonts w:cs="Times New Roman"/>
-        </w:rPr>
-        <w:t>1</w:t>
-      </w:r>
-      <w:r>
-        <w:rPr>
-          <w:rFonts w:cs="Times New Roman"/>
-        </w:rPr>
-        <w:t>6</w:t>
-      </w:r>
-      <w:r>
-        <w:rPr>
-          <w:rFonts w:cs="Times New Roman"/>
-        </w:rPr>
-        <w:t>]</w:t>
-      </w:r>
-      <w:r>
-        <w:rPr>
-          <w:rFonts w:cs="Times New Roman"/>
-        </w:rPr>
-        <w:t> Преимущества распределенных вычислений</w:t>
-      </w:r>
-      <w:r>
-        <w:rPr>
-          <w:rFonts w:cs="Times New Roman"/>
-        </w:rPr>
-        <w:t xml:space="preserve"> [</w:t>
-      </w:r>
-      <w:r>
-        <w:rPr>
-          <w:rFonts w:cs="Times New Roman"/>
-        </w:rPr>
-        <w:t>Электронный ресурс</w:t>
-      </w:r>
-      <w:r>
-        <w:rPr>
-          <w:rFonts w:cs="Times New Roman"/>
-        </w:rPr>
-        <w:t xml:space="preserve">]. </w:t>
-      </w:r>
-      <w:r>
-        <w:rPr>
-          <w:rFonts w:cs="Times New Roman"/>
-        </w:rPr>
-        <w:t>–</w:t>
-      </w:r>
-      <w:r>
-        <w:rPr>
-          <w:rFonts w:cs="Times New Roman"/>
-        </w:rPr>
-        <w:t xml:space="preserve"> </w:t>
-      </w:r>
-      <w:r>
-        <w:rPr>
-          <w:rFonts w:cs="Times New Roman"/>
-        </w:rPr>
-        <w:t xml:space="preserve">Режим доступа: </w:t>
-      </w:r>
-      <w:r>
-        <w:rPr>
-          <w:rFonts w:cs="Times New Roman"/>
-        </w:rPr>
-        <w:t>https://aws.amazon.com/ru/what-is/distributed-computing/</w:t>
-      </w:r>
-      <w:r>
-        <w:rPr>
-          <w:rFonts w:cs="Times New Roman"/>
-        </w:rPr>
-        <w:t xml:space="preserve"> – Дата доступа </w:t>
-      </w:r>
-      <w:r>
-        <w:rPr>
-          <w:rFonts w:cs="Times New Roman"/>
-        </w:rPr>
-        <w:t>15</w:t>
-      </w:r>
-      <w:r>
-        <w:rPr>
-          <w:rFonts w:cs="Times New Roman"/>
-        </w:rPr>
-        <w:t>.10.2023</w:t>
-      </w:r>
-    </w:p>
-    <w:p>
-      <w:pPr>
-        <w:spacing w:line="23" w:lineRule="atLeast"/>
-        <w:rPr>
-          <w:color w:val="auto"/>
-          <w:lang w:bidi="ar-SA"/>
-        </w:rPr>
-      </w:pPr>
-      <w:r>
-        <w:rPr>
-          <w:color w:val="auto"/>
-          <w:lang w:bidi="ar-SA"/>
-        </w:rPr>
-        <w:t>[</w:t>
-      </w:r>
-      <w:r>
-        <w:rPr>
-          <w:color w:val="auto"/>
-          <w:lang w:bidi="ar-SA"/>
-        </w:rPr>
-        <w:t>1</w:t>
-      </w:r>
-      <w:r>
-        <w:rPr>
-          <w:color w:val="auto"/>
-          <w:lang w:val="en-US" w:bidi="ar-SA"/>
-        </w:rPr>
-        <w:t>7</w:t>
-      </w:r>
-      <w:r>
-        <w:rPr>
-          <w:color w:val="auto"/>
-          <w:lang w:bidi="ar-SA"/>
-        </w:rPr>
-        <w:t>]</w:t>
-      </w:r>
-      <w:r>
-        <w:rPr>
-          <w:color w:val="auto"/>
-          <w:lang w:val="en-US" w:bidi="ar-SA"/>
-        </w:rPr>
-        <w:t> </w:t>
-      </w:r>
-      <w:r>
-        <w:rPr>
-          <w:rFonts w:cs="Times New Roman"/>
-        </w:rPr>
-        <w:t>Многозадачность и многопоточность. Основные понятия</w:t>
-      </w:r>
-      <w:r>
-        <w:rPr>
-          <w:rFonts w:cs="Times New Roman"/>
-        </w:rPr>
-        <w:t xml:space="preserve"> [Электронный ресурс]</w:t>
-      </w:r>
-      <w:r>
-        <w:rPr>
-          <w:rFonts w:cs="Times New Roman"/>
-        </w:rPr>
-        <w:t xml:space="preserve">. </w:t>
-      </w:r>
-      <w:r>
-        <w:rPr>
-          <w:rFonts w:cs="Times New Roman"/>
-        </w:rPr>
-        <w:t xml:space="preserve">– Режим доступа: </w:t>
-      </w:r>
-      <w:r>
-        <w:t>https://radioprog.ru/post/1402</w:t>
-      </w:r>
-      <w:r>
-        <w:rPr>
-          <w:rFonts w:cs="Times New Roman"/>
-        </w:rPr>
-        <w:t xml:space="preserve"> – Дата доступа 15.10.2023</w:t>
-      </w:r>
-    </w:p>
-    <w:p>
-      <w:pPr>
-        <w:spacing w:line="23" w:lineRule="atLeast"/>
-        <w:rPr>
-          <w:color w:val="auto"/>
-          <w:lang w:bidi="ar-SA"/>
-        </w:rPr>
-      </w:pPr>
-      <w:r>
-        <w:rPr>
-          <w:color w:val="auto"/>
-          <w:lang w:bidi="ar-SA"/>
-        </w:rPr>
-        <w:t>[</w:t>
-      </w:r>
-      <w:r>
-        <w:rPr>
-          <w:color w:val="auto"/>
-          <w:lang w:bidi="ar-SA"/>
-        </w:rPr>
-        <w:t>1</w:t>
-      </w:r>
-      <w:r>
-        <w:rPr>
-          <w:color w:val="auto"/>
-          <w:lang w:val="en-US" w:bidi="ar-SA"/>
-        </w:rPr>
-        <w:t>8</w:t>
-      </w:r>
-      <w:r>
-        <w:rPr>
-          <w:color w:val="auto"/>
-          <w:lang w:bidi="ar-SA"/>
-        </w:rPr>
-        <w:t>]</w:t>
-      </w:r>
-      <w:r>
-        <w:rPr>
-          <w:color w:val="auto"/>
-          <w:lang w:val="en-US" w:bidi="ar-SA"/>
-        </w:rPr>
-        <w:t> </w:t>
-      </w:r>
-      <w:r>
-        <w:rPr>
-          <w:rFonts w:cs="Times New Roman"/>
-          <w:lang w:val="en-US"/>
-        </w:rPr>
-        <w:t>OpenCL</w:t>
-      </w:r>
-      <w:r>
-        <w:rPr>
-          <w:rFonts w:cs="Times New Roman"/>
-        </w:rPr>
-        <w:t xml:space="preserve">. Открытый язык для параллельных программ [Электронный ресурс]: учебное пособие – Эл. изд. - Электрон. текстовые дан. (1 файл pdf: 88 с.). – Антонюк В.А. 2017. – Режим доступа: </w:t>
-      </w:r>
-      <w:r>
-        <w:t>https://cmp.phys.msu.ru/sites/default/files/OpenCL.pdf</w:t>
-      </w:r>
-      <w:r>
-        <w:rPr>
-          <w:rFonts w:cs="Times New Roman"/>
-        </w:rPr>
-        <w:t xml:space="preserve"> – Дата доступа 15.10.2023</w:t>
-      </w:r>
-    </w:p>
-    <w:p>
-      <w:pPr>
-        <w:spacing w:line="23" w:lineRule="atLeast"/>
-      </w:pPr>
-      <w:r>
-        <w:rPr>
-          <w:color w:val="auto"/>
-          <w:lang w:bidi="ar-SA"/>
-        </w:rPr>
-        <w:t>[</w:t>
-      </w:r>
-      <w:r>
-        <w:rPr>
-          <w:color w:val="auto"/>
-          <w:lang w:bidi="ar-SA"/>
-        </w:rPr>
-        <w:t>1</w:t>
-      </w:r>
-      <w:r>
-        <w:rPr>
-          <w:color w:val="auto"/>
-          <w:lang w:bidi="ar-SA"/>
-        </w:rPr>
-        <w:t>9</w:t>
-      </w:r>
-      <w:r>
-        <w:rPr>
-          <w:color w:val="auto"/>
-          <w:lang w:bidi="ar-SA"/>
-        </w:rPr>
-        <w:t>]</w:t>
-      </w:r>
-      <w:r>
-        <w:rPr>
-          <w:color w:val="auto"/>
-          <w:lang w:val="en-US" w:bidi="ar-SA"/>
-        </w:rPr>
-        <w:t> </w:t>
-      </w:r>
-      <w:r>
-        <w:rPr>
-          <w:rFonts w:cs="Times New Roman"/>
-          <w:lang w:val="en-US"/>
-        </w:rPr>
-        <w:t>Introduction</w:t>
-      </w:r>
-      <w:r>
-        <w:rPr>
-          <w:rFonts w:cs="Times New Roman"/>
-        </w:rPr>
-        <w:t xml:space="preserve"> </w:t>
-      </w:r>
-      <w:r>
-        <w:rPr>
-          <w:rFonts w:cs="Times New Roman"/>
-          <w:lang w:val="en-US"/>
-        </w:rPr>
-        <w:t>of</w:t>
-      </w:r>
-      <w:r>
-        <w:rPr>
-          <w:rFonts w:cs="Times New Roman"/>
-        </w:rPr>
-        <w:t xml:space="preserve"> </w:t>
-      </w:r>
-      <w:r>
-        <w:rPr>
-          <w:rFonts w:cs="Times New Roman"/>
-          <w:lang w:val="en-US"/>
-        </w:rPr>
         <w:t>OpenMP</w:t>
       </w:r>
       <w:r>
@@ -23411,19 +23537,7 @@
         <w:rPr>
           <w:rFonts w:cs="Times New Roman"/>
         </w:rPr>
-        <w:t xml:space="preserve"> – Дата доступа 1</w:t>
-      </w:r>
-      <w:r>
-        <w:rPr>
-          <w:rFonts w:cs="Times New Roman"/>
-        </w:rPr>
-        <w:t>7</w:t>
-      </w:r>
-      <w:r>
-        <w:rPr>
-          <w:rFonts w:cs="Times New Roman"/>
-        </w:rPr>
-        <w:t>.10.2023</w:t>
+        <w:t xml:space="preserve"> – Дата доступа 17.10.2023</w:t>
       </w:r>
     </w:p>
     <w:p>
@@ -23662,6 +23776,7 @@
           <w:b/>
           <w:bCs/>
           <w:szCs w:val="28"/>
+          <w:lang w:val="en-US"/>
         </w:rPr>
       </w:pPr>
       <w:r>
@@ -23678,6 +23793,7 @@
           <w:b/>
           <w:bCs/>
           <w:szCs w:val="28"/>
+          <w:lang w:val="en-US"/>
         </w:rPr>
         <w:t>.</w:t>
       </w:r>
@@ -23699,6 +23815,7 @@
           <w:b/>
           <w:bCs/>
           <w:szCs w:val="28"/>
+          <w:lang w:val="en-US"/>
         </w:rPr>
       </w:pPr>
     </w:p>
@@ -31636,18 +31753,18 @@
             <v:path o:extrusionok="f" gradientshapeok="t" o:connecttype="rect"/>
             <o:lock v:ext="edit" aspectratio="t"/>
           </v:shapetype>
-          <v:shape id="_x0000_i1036" type="#_x0000_t75" style="width:467.15pt;height:673.9pt" o:ole="">
+          <v:shape id="_x0000_i1025" type="#_x0000_t75" style="width:467.35pt;height:673.55pt" o:ole="">
             <v:imagedata r:id="rId16" o:title=""/>
           </v:shape>
-          <o:OLEObject Type="Embed" ProgID="Visio.Drawing.15" ShapeID="_x0000_i1036" DrawAspect="Content" ObjectID="_1763660050" r:id="rId17"/>
+          <o:OLEObject Type="Embed" ProgID="Visio.Drawing.15" ShapeID="_x0000_i1025" DrawAspect="Content" ObjectID="_1763682768" r:id="rId17"/>
         </w:object>
       </w:r>
       <w:r>
         <w:object w:dxaOrig="10922" w:dyaOrig="15976" w14:anchorId="47BD07FD">
-          <v:shape id="_x0000_i1026" type="#_x0000_t75" style="width:467.7pt;height:683.7pt" o:ole="">
+          <v:shape id="_x0000_i1026" type="#_x0000_t75" style="width:467.35pt;height:684pt" o:ole="">
             <v:imagedata r:id="rId18" o:title=""/>
           </v:shape>
-          <o:OLEObject Type="Embed" ProgID="Visio.Drawing.15" ShapeID="_x0000_i1026" DrawAspect="Content" ObjectID="_1763660051" r:id="rId19"/>
+          <o:OLEObject Type="Embed" ProgID="Visio.Drawing.15" ShapeID="_x0000_i1026" DrawAspect="Content" ObjectID="_1763682769" r:id="rId19"/>
         </w:object>
       </w:r>
     </w:p>
@@ -31664,10 +31781,10 @@
       </w:pPr>
       <w:r>
         <w:object w:dxaOrig="22680" w:dyaOrig="16261" w14:anchorId="26B1ADB5">
-          <v:shape id="_x0000_i1027" type="#_x0000_t75" style="width:1044.3pt;height:750.55pt" o:ole="">
+          <v:shape id="_x0000_i1027" type="#_x0000_t75" style="width:1044.65pt;height:750.75pt" o:ole="">
             <v:imagedata r:id="rId20" o:title=""/>
           </v:shape>
-          <o:OLEObject Type="Embed" ProgID="Visio.Drawing.15" ShapeID="_x0000_i1027" DrawAspect="Content" ObjectID="_1763660052" r:id="rId21"/>
+          <o:OLEObject Type="Embed" ProgID="Visio.Drawing.15" ShapeID="_x0000_i1027" DrawAspect="Content" ObjectID="_1763682770" r:id="rId21"/>
         </w:object>
       </w:r>
     </w:p>
@@ -31683,10 +31800,10 @@
       </w:pPr>
       <w:r>
         <w:object w:dxaOrig="22500" w:dyaOrig="16261" w14:anchorId="637C5AC1">
-          <v:shape id="_x0000_i1034" type="#_x0000_t75" style="width:1023.55pt;height:739pt" o:ole="">
+          <v:shape id="_x0000_i1028" type="#_x0000_t75" style="width:1023.7pt;height:739pt" o:ole="">
             <v:imagedata r:id="rId22" o:title=""/>
           </v:shape>
-          <o:OLEObject Type="Embed" ProgID="Visio.Drawing.15" ShapeID="_x0000_i1034" DrawAspect="Content" ObjectID="_1763660053" r:id="rId23"/>
+          <o:OLEObject Type="Embed" ProgID="Visio.Drawing.15" ShapeID="_x0000_i1028" DrawAspect="Content" ObjectID="_1763682771" r:id="rId23"/>
         </w:object>
       </w:r>
       <w:r>

</xml_diff>